<commit_message>
fix: remove weird text cursor symbols
</commit_message>
<xml_diff>
--- a/Семенчук_Олексій_ІПЗ-23-1_АВПЗ_Lab2.docx
+++ b/Семенчук_Олексій_ІПЗ-23-1_АВПЗ_Lab2.docx
@@ -1536,10 +1536,7 @@
         </w:rPr>
       </w:pPr>
       <w:bookmarkStart w:id="4" w:name="__RefHeading___Toc5025_2203503439"/>
-      <w:bookmarkStart w:id="5" w:name="_Toc209608543"/>
-      <w:bookmarkStart w:id="6" w:name="result_box3"/>
       <w:bookmarkEnd w:id="4"/>
-      <w:bookmarkEnd w:id="6"/>
       <w:r>
         <w:rPr>
           <w:rFonts w:ascii="Times New Roman" w:hAnsi="Times New Roman"/>
@@ -1548,7 +1545,18 @@
           <w:i w:val="false"/>
           <w:iCs w:val="false"/>
         </w:rPr>
-        <w:t>Визначення, акроніми та скорочення</w:t>
+        <w:t>В</w:t>
+      </w:r>
+      <w:bookmarkStart w:id="5" w:name="_Toc209608543"/>
+      <w:r>
+        <w:rPr>
+          <w:rFonts w:ascii="Times New Roman" w:hAnsi="Times New Roman"/>
+          <w:b/>
+          <w:bCs/>
+          <w:i w:val="false"/>
+          <w:iCs w:val="false"/>
+        </w:rPr>
+        <w:t>изначення, акроніми та скорочення</w:t>
       </w:r>
       <w:bookmarkEnd w:id="5"/>
     </w:p>
@@ -1558,17 +1566,21 @@
         <w:jc w:val="both"/>
         <w:rPr/>
       </w:pPr>
-      <w:bookmarkStart w:id="7" w:name="result_box4"/>
-      <w:bookmarkEnd w:id="7"/>
       <w:r>
         <w:rPr>
           <w:lang w:val="uk-UA"/>
         </w:rPr>
-        <w:t xml:space="preserve">Скорочення та акроніми наведені в документі « </w:t>
+        <w:t>С</w:t>
+      </w:r>
+      <w:r>
+        <w:rPr>
+          <w:lang w:val="uk-UA"/>
+        </w:rPr>
+        <w:t xml:space="preserve">корочення та акроніми наведені в документі « </w:t>
       </w:r>
       <w:hyperlink w:anchor="_toc556">
-        <w:bookmarkStart w:id="8" w:name="result_box5"/>
-        <w:bookmarkEnd w:id="8"/>
+        <w:bookmarkStart w:id="6" w:name="result_box5"/>
+        <w:bookmarkEnd w:id="6"/>
         <w:r>
           <w:rPr>
             <w:rStyle w:val="Hyperlink"/>
@@ -1605,10 +1617,8 @@
           <w:iCs w:val="false"/>
         </w:rPr>
       </w:pPr>
-      <w:bookmarkStart w:id="9" w:name="__RefHeading___Toc152650716"/>
-      <w:bookmarkStart w:id="10" w:name="result_box8"/>
-      <w:bookmarkEnd w:id="9"/>
-      <w:bookmarkEnd w:id="10"/>
+      <w:bookmarkStart w:id="7" w:name="__RefHeading___Toc152650716"/>
+      <w:bookmarkEnd w:id="7"/>
       <w:r>
         <w:rPr>
           <w:rFonts w:ascii="Times New Roman" w:hAnsi="Times New Roman"/>
@@ -1617,7 +1627,17 @@
           <w:i w:val="false"/>
           <w:iCs w:val="false"/>
         </w:rPr>
-        <w:t>Короткий зміст</w:t>
+        <w:t>К</w:t>
+      </w:r>
+      <w:r>
+        <w:rPr>
+          <w:rFonts w:ascii="Times New Roman" w:hAnsi="Times New Roman"/>
+          <w:b/>
+          <w:bCs/>
+          <w:i w:val="false"/>
+          <w:iCs w:val="false"/>
+        </w:rPr>
+        <w:t>ороткий зміст</w:t>
       </w:r>
     </w:p>
     <w:p>
@@ -1651,8 +1671,8 @@
           <w:rFonts w:ascii="Times New Roman" w:hAnsi="Times New Roman"/>
         </w:rPr>
       </w:pPr>
-      <w:bookmarkStart w:id="11" w:name="__RefHeading___Toc152650717"/>
-      <w:bookmarkEnd w:id="11"/>
+      <w:bookmarkStart w:id="8" w:name="__RefHeading___Toc152650717"/>
+      <w:bookmarkEnd w:id="8"/>
       <w:r>
         <w:rPr>
           <w:rFonts w:ascii="Times New Roman" w:hAnsi="Times New Roman"/>
@@ -1672,8 +1692,8 @@
           <w:iCs w:val="false"/>
         </w:rPr>
       </w:pPr>
-      <w:bookmarkStart w:id="12" w:name="__RefHeading___Toc152650718"/>
-      <w:bookmarkEnd w:id="12"/>
+      <w:bookmarkStart w:id="9" w:name="__RefHeading___Toc152650718"/>
+      <w:bookmarkEnd w:id="9"/>
       <w:r>
         <w:rPr>
           <w:rFonts w:ascii="Times New Roman" w:hAnsi="Times New Roman"/>
@@ -1713,10 +1733,8 @@
           <w:iCs w:val="false"/>
         </w:rPr>
       </w:pPr>
-      <w:bookmarkStart w:id="13" w:name="__RefHeading___Toc152650719"/>
-      <w:bookmarkStart w:id="14" w:name="result_box10"/>
-      <w:bookmarkEnd w:id="13"/>
-      <w:bookmarkEnd w:id="14"/>
+      <w:bookmarkStart w:id="10" w:name="__RefHeading___Toc152650719"/>
+      <w:bookmarkEnd w:id="10"/>
       <w:r>
         <w:rPr>
           <w:rFonts w:ascii="Times New Roman" w:hAnsi="Times New Roman"/>
@@ -1725,7 +1743,17 @@
           <w:i w:val="false"/>
           <w:iCs w:val="false"/>
         </w:rPr>
-        <w:t>Визначення проблеми</w:t>
+        <w:t>В</w:t>
+      </w:r>
+      <w:r>
+        <w:rPr>
+          <w:rFonts w:ascii="Times New Roman" w:hAnsi="Times New Roman"/>
+          <w:b/>
+          <w:bCs/>
+          <w:i w:val="false"/>
+          <w:iCs w:val="false"/>
+        </w:rPr>
+        <w:t>изначення проблеми</w:t>
       </w:r>
     </w:p>
     <w:tbl>
@@ -1880,8 +1908,8 @@
                 <w:rFonts w:ascii="Times New Roman" w:hAnsi="Times New Roman"/>
               </w:rPr>
             </w:pPr>
-            <w:bookmarkStart w:id="15" w:name="result_box12"/>
-            <w:bookmarkEnd w:id="15"/>
+            <w:bookmarkStart w:id="11" w:name="result_box12"/>
+            <w:bookmarkEnd w:id="11"/>
             <w:r>
               <w:rPr>
                 <w:lang w:val="uk-UA"/>
@@ -2778,11 +2806,11 @@
           <w:iCs w:val="false"/>
         </w:rPr>
       </w:pPr>
-      <w:bookmarkStart w:id="16" w:name="__RefHeading___Toc5027_2203503439"/>
-      <w:bookmarkStart w:id="17" w:name="_Toc209608548"/>
-      <w:bookmarkStart w:id="18" w:name="result_box26"/>
-      <w:bookmarkEnd w:id="16"/>
-      <w:bookmarkEnd w:id="18"/>
+      <w:bookmarkStart w:id="12" w:name="__RefHeading___Toc5027_2203503439"/>
+      <w:bookmarkStart w:id="13" w:name="_Toc209608548"/>
+      <w:bookmarkStart w:id="14" w:name="result_box26"/>
+      <w:bookmarkEnd w:id="12"/>
+      <w:bookmarkEnd w:id="14"/>
       <w:r>
         <w:rPr>
           <w:rFonts w:ascii="Times New Roman" w:hAnsi="Times New Roman"/>
@@ -2793,7 +2821,7 @@
         </w:rPr>
         <w:t>Визначення позиції виробу</w:t>
       </w:r>
-      <w:bookmarkEnd w:id="17"/>
+      <w:bookmarkEnd w:id="13"/>
     </w:p>
     <w:tbl>
       <w:tblPr>
@@ -2887,8 +2915,8 @@
                 <w:lang w:val="uk-UA"/>
               </w:rPr>
             </w:pPr>
-            <w:bookmarkStart w:id="19" w:name="result_box27"/>
-            <w:bookmarkEnd w:id="19"/>
+            <w:bookmarkStart w:id="15" w:name="result_box27"/>
+            <w:bookmarkEnd w:id="15"/>
             <w:r>
               <w:rPr>
                 <w:lang w:val="uk-UA"/>
@@ -2997,8 +3025,8 @@
                 <w:lang w:val="uk-UA"/>
               </w:rPr>
             </w:pPr>
-            <w:bookmarkStart w:id="20" w:name="result_box28"/>
-            <w:bookmarkEnd w:id="20"/>
+            <w:bookmarkStart w:id="16" w:name="result_box28"/>
+            <w:bookmarkEnd w:id="16"/>
             <w:r>
               <w:rPr>
                 <w:lang w:val="uk-UA"/>
@@ -3050,8 +3078,8 @@
                 <w:lang w:val="uk-UA"/>
               </w:rPr>
             </w:pPr>
-            <w:bookmarkStart w:id="21" w:name="result_box31"/>
-            <w:bookmarkEnd w:id="21"/>
+            <w:bookmarkStart w:id="17" w:name="result_box31"/>
+            <w:bookmarkEnd w:id="17"/>
             <w:r>
               <w:rPr>
                 <w:lang w:val="uk-UA"/>
@@ -3149,16 +3177,16 @@
           <w:lang w:val="uk-UA"/>
         </w:rPr>
       </w:pPr>
-      <w:bookmarkStart w:id="22" w:name="__RefHeading___Toc5781_2203503439"/>
-      <w:bookmarkStart w:id="23" w:name="_Toc209608549_Copy_1"/>
-      <w:bookmarkEnd w:id="22"/>
+      <w:bookmarkStart w:id="18" w:name="__RefHeading___Toc5781_2203503439"/>
+      <w:bookmarkStart w:id="19" w:name="_Toc209608549_Copy_1"/>
+      <w:bookmarkEnd w:id="18"/>
       <w:r>
         <w:rPr>
           <w:rFonts w:ascii="Times New Roman" w:hAnsi="Times New Roman"/>
         </w:rPr>
         <w:t>Описи користувачів</w:t>
       </w:r>
-      <w:bookmarkEnd w:id="23"/>
+      <w:bookmarkEnd w:id="19"/>
     </w:p>
     <w:p>
       <w:pPr>
@@ -3172,11 +3200,8 @@
           <w:iCs w:val="false"/>
         </w:rPr>
       </w:pPr>
-      <w:bookmarkStart w:id="24" w:name="__RefHeading___Toc5783_2203503439"/>
-      <w:bookmarkStart w:id="25" w:name="_Toc209608550"/>
-      <w:bookmarkStart w:id="26" w:name="result_box34"/>
-      <w:bookmarkEnd w:id="24"/>
-      <w:bookmarkEnd w:id="26"/>
+      <w:bookmarkStart w:id="20" w:name="__RefHeading___Toc5783_2203503439"/>
+      <w:bookmarkEnd w:id="20"/>
       <w:r>
         <w:rPr>
           <w:rFonts w:ascii="Times New Roman" w:hAnsi="Times New Roman"/>
@@ -3185,9 +3210,20 @@
           <w:i w:val="false"/>
           <w:iCs w:val="false"/>
         </w:rPr>
-        <w:t>Відомості про користувачів</w:t>
-      </w:r>
-      <w:bookmarkEnd w:id="25"/>
+        <w:t>В</w:t>
+      </w:r>
+      <w:bookmarkStart w:id="21" w:name="_Toc209608550"/>
+      <w:r>
+        <w:rPr>
+          <w:rFonts w:ascii="Times New Roman" w:hAnsi="Times New Roman"/>
+          <w:b/>
+          <w:bCs/>
+          <w:i w:val="false"/>
+          <w:iCs w:val="false"/>
+        </w:rPr>
+        <w:t>ідомості про користувачів</w:t>
+      </w:r>
+      <w:bookmarkEnd w:id="21"/>
     </w:p>
     <w:p>
       <w:pPr>
@@ -3297,8 +3333,8 @@
         <w:pStyle w:val="Heading3"/>
         <w:rPr/>
       </w:pPr>
-      <w:bookmarkStart w:id="27" w:name="__RefHeading___Toc5785_2203503439"/>
-      <w:bookmarkEnd w:id="27"/>
+      <w:bookmarkStart w:id="22" w:name="__RefHeading___Toc5785_2203503439"/>
+      <w:bookmarkEnd w:id="22"/>
       <w:r>
         <w:rPr>
           <w:rStyle w:val="Strong"/>
@@ -3342,9 +3378,9 @@
           <w:iCs w:val="false"/>
         </w:rPr>
       </w:pPr>
-      <w:bookmarkStart w:id="28" w:name="__RefHeading___Toc5787_2203503439"/>
-      <w:bookmarkStart w:id="29" w:name="_Toc209608552"/>
-      <w:bookmarkEnd w:id="28"/>
+      <w:bookmarkStart w:id="23" w:name="__RefHeading___Toc5787_2203503439"/>
+      <w:bookmarkStart w:id="24" w:name="_Toc209608552"/>
+      <w:bookmarkEnd w:id="23"/>
       <w:r>
         <w:rPr>
           <w:rFonts w:ascii="Times New Roman" w:hAnsi="Times New Roman"/>
@@ -3355,8 +3391,6 @@
         </w:rPr>
         <w:t>П</w:t>
       </w:r>
-      <w:bookmarkStart w:id="30" w:name="result_box38"/>
-      <w:bookmarkEnd w:id="30"/>
       <w:r>
         <w:rPr>
           <w:rFonts w:ascii="Times New Roman" w:hAnsi="Times New Roman"/>
@@ -3365,9 +3399,19 @@
           <w:i w:val="false"/>
           <w:iCs w:val="false"/>
         </w:rPr>
-        <w:t>рофілі користувачів</w:t>
-      </w:r>
-      <w:bookmarkEnd w:id="29"/>
+        <w:t>р</w:t>
+      </w:r>
+      <w:r>
+        <w:rPr>
+          <w:rFonts w:ascii="Times New Roman" w:hAnsi="Times New Roman"/>
+          <w:b/>
+          <w:bCs/>
+          <w:i w:val="false"/>
+          <w:iCs w:val="false"/>
+        </w:rPr>
+        <w:t>офілі користувачів</w:t>
+      </w:r>
+      <w:bookmarkEnd w:id="24"/>
     </w:p>
     <w:tbl>
       <w:tblPr>
@@ -3901,8 +3945,8 @@
         <w:pStyle w:val="Heading2"/>
         <w:rPr/>
       </w:pPr>
-      <w:bookmarkStart w:id="31" w:name="__RefHeading___Toc8588_2203503439"/>
-      <w:bookmarkEnd w:id="31"/>
+      <w:bookmarkStart w:id="25" w:name="__RefHeading___Toc8588_2203503439"/>
+      <w:bookmarkEnd w:id="25"/>
       <w:r>
         <w:rPr>
           <w:rStyle w:val="Strong"/>
@@ -3925,8 +3969,8 @@
         <w:pStyle w:val="Heading3"/>
         <w:rPr/>
       </w:pPr>
-      <w:bookmarkStart w:id="32" w:name="__RefHeading___Toc8590_2203503439"/>
-      <w:bookmarkEnd w:id="32"/>
+      <w:bookmarkStart w:id="26" w:name="__RefHeading___Toc8590_2203503439"/>
+      <w:bookmarkEnd w:id="26"/>
       <w:r>
         <w:rPr>
           <w:rStyle w:val="Strong"/>
@@ -3954,8 +3998,8 @@
         <w:pStyle w:val="Heading3"/>
         <w:rPr/>
       </w:pPr>
-      <w:bookmarkStart w:id="33" w:name="__RefHeading___Toc8592_2203503439"/>
-      <w:bookmarkEnd w:id="33"/>
+      <w:bookmarkStart w:id="27" w:name="__RefHeading___Toc8592_2203503439"/>
+      <w:bookmarkEnd w:id="27"/>
       <w:r>
         <w:rPr>
           <w:rStyle w:val="Strong"/>
@@ -3985,8 +4029,8 @@
         <w:pStyle w:val="Heading3"/>
         <w:rPr/>
       </w:pPr>
-      <w:bookmarkStart w:id="34" w:name="__RefHeading___Toc8594_2203503439"/>
-      <w:bookmarkEnd w:id="34"/>
+      <w:bookmarkStart w:id="28" w:name="__RefHeading___Toc8594_2203503439"/>
+      <w:bookmarkEnd w:id="28"/>
       <w:r>
         <w:rPr>
           <w:rStyle w:val="Strong"/>
@@ -4022,8 +4066,8 @@
         <w:pStyle w:val="Heading3"/>
         <w:rPr/>
       </w:pPr>
-      <w:bookmarkStart w:id="35" w:name="__RefHeading___Toc8596_2203503439"/>
-      <w:bookmarkEnd w:id="35"/>
+      <w:bookmarkStart w:id="29" w:name="__RefHeading___Toc8596_2203503439"/>
+      <w:bookmarkEnd w:id="29"/>
       <w:r>
         <w:rPr>
           <w:rStyle w:val="Strong"/>
@@ -4067,8 +4111,8 @@
         <w:pStyle w:val="Heading3"/>
         <w:rPr/>
       </w:pPr>
-      <w:bookmarkStart w:id="36" w:name="__RefHeading___Toc8598_2203503439"/>
-      <w:bookmarkEnd w:id="36"/>
+      <w:bookmarkStart w:id="30" w:name="__RefHeading___Toc8598_2203503439"/>
+      <w:bookmarkEnd w:id="30"/>
       <w:r>
         <w:rPr>
           <w:rStyle w:val="Strong"/>
@@ -4106,18 +4150,22 @@
           <w:rFonts w:ascii="Times New Roman" w:hAnsi="Times New Roman"/>
         </w:rPr>
       </w:pPr>
-      <w:bookmarkStart w:id="37" w:name="__RefHeading___Toc152650726"/>
-      <w:bookmarkStart w:id="38" w:name="result_box51"/>
-      <w:bookmarkEnd w:id="37"/>
-      <w:bookmarkEnd w:id="38"/>
-      <w:r>
-        <w:rPr>
-          <w:rFonts w:ascii="Times New Roman" w:hAnsi="Times New Roman"/>
-        </w:rPr>
-        <w:t>Короткий</w:t>
-      </w:r>
-      <w:bookmarkStart w:id="39" w:name="_Toc209608549"/>
-      <w:bookmarkEnd w:id="39"/>
+      <w:bookmarkStart w:id="31" w:name="__RefHeading___Toc152650726"/>
+      <w:bookmarkEnd w:id="31"/>
+      <w:r>
+        <w:rPr>
+          <w:rFonts w:ascii="Times New Roman" w:hAnsi="Times New Roman"/>
+        </w:rPr>
+        <w:t>К</w:t>
+      </w:r>
+      <w:r>
+        <w:rPr>
+          <w:rFonts w:ascii="Times New Roman" w:hAnsi="Times New Roman"/>
+        </w:rPr>
+        <w:t>ороткий</w:t>
+      </w:r>
+      <w:bookmarkStart w:id="32" w:name="_Toc209608549"/>
+      <w:bookmarkEnd w:id="32"/>
       <w:r>
         <w:rPr>
           <w:rFonts w:ascii="Times New Roman" w:hAnsi="Times New Roman"/>
@@ -4137,8 +4185,8 @@
           <w:iCs w:val="false"/>
         </w:rPr>
       </w:pPr>
-      <w:bookmarkStart w:id="40" w:name="__RefHeading___Toc152650727"/>
-      <w:bookmarkEnd w:id="40"/>
+      <w:bookmarkStart w:id="33" w:name="__RefHeading___Toc152650727"/>
+      <w:bookmarkEnd w:id="33"/>
       <w:r>
         <w:rPr>
           <w:rFonts w:ascii="Times New Roman" w:hAnsi="Times New Roman"/>
@@ -4768,8 +4816,8 @@
           <w:iCs w:val="false"/>
         </w:rPr>
       </w:pPr>
-      <w:bookmarkStart w:id="41" w:name="__RefHeading___Toc152650728_Copy_1"/>
-      <w:bookmarkEnd w:id="41"/>
+      <w:bookmarkStart w:id="34" w:name="__RefHeading___Toc152650728_Copy_1"/>
+      <w:bookmarkEnd w:id="34"/>
       <w:r>
         <w:rPr>
           <w:rFonts w:ascii="Times New Roman" w:hAnsi="Times New Roman"/>
@@ -4867,8 +4915,8 @@
           <w:rFonts w:ascii="Times New Roman" w:hAnsi="Times New Roman"/>
         </w:rPr>
       </w:pPr>
-      <w:bookmarkStart w:id="42" w:name="__RefHeading___Toc152650738"/>
-      <w:bookmarkEnd w:id="42"/>
+      <w:bookmarkStart w:id="35" w:name="__RefHeading___Toc152650738"/>
+      <w:bookmarkEnd w:id="35"/>
       <w:r>
         <w:rPr>
           <w:rFonts w:ascii="Times New Roman" w:hAnsi="Times New Roman"/>
@@ -4902,8 +4950,8 @@
           <w:rFonts w:ascii="Times New Roman" w:hAnsi="Times New Roman"/>
         </w:rPr>
       </w:pPr>
-      <w:bookmarkStart w:id="43" w:name="__RefHeading___Toc152650743"/>
-      <w:bookmarkEnd w:id="43"/>
+      <w:bookmarkStart w:id="36" w:name="__RefHeading___Toc152650743"/>
+      <w:bookmarkEnd w:id="36"/>
       <w:r>
         <w:rPr>
           <w:rFonts w:ascii="Times New Roman" w:hAnsi="Times New Roman"/>
@@ -4923,8 +4971,8 @@
           <w:iCs w:val="false"/>
         </w:rPr>
       </w:pPr>
-      <w:bookmarkStart w:id="44" w:name="__RefHeading___Toc7870_3103024342"/>
-      <w:bookmarkEnd w:id="44"/>
+      <w:bookmarkStart w:id="37" w:name="__RefHeading___Toc7870_3103024342"/>
+      <w:bookmarkEnd w:id="37"/>
       <w:r>
         <w:rPr>
           <w:rFonts w:ascii="Times New Roman" w:hAnsi="Times New Roman"/>
@@ -4963,10 +5011,8 @@
           <w:iCs w:val="false"/>
         </w:rPr>
       </w:pPr>
-      <w:bookmarkStart w:id="45" w:name="__RefHeading___Toc7872_3103024342"/>
-      <w:bookmarkStart w:id="46" w:name="result_box91"/>
-      <w:bookmarkEnd w:id="45"/>
-      <w:bookmarkEnd w:id="46"/>
+      <w:bookmarkStart w:id="38" w:name="__RefHeading___Toc7872_3103024342"/>
+      <w:bookmarkEnd w:id="38"/>
       <w:r>
         <w:rPr>
           <w:rFonts w:ascii="Times New Roman" w:hAnsi="Times New Roman"/>
@@ -4975,7 +5021,17 @@
           <w:i w:val="false"/>
           <w:iCs w:val="false"/>
         </w:rPr>
-        <w:t>Мінімальні системні вимогCумісністьи</w:t>
+        <w:t>М</w:t>
+      </w:r>
+      <w:r>
+        <w:rPr>
+          <w:rFonts w:ascii="Times New Roman" w:hAnsi="Times New Roman"/>
+          <w:b/>
+          <w:bCs/>
+          <w:i w:val="false"/>
+          <w:iCs w:val="false"/>
+        </w:rPr>
+        <w:t>інімальні системні вимогCумісністьи</w:t>
       </w:r>
     </w:p>
     <w:p>
@@ -5043,15 +5099,21 @@
           <w:rFonts w:ascii="Times New Roman" w:hAnsi="Times New Roman"/>
         </w:rPr>
       </w:pPr>
-      <w:bookmarkStart w:id="47" w:name="result_box95"/>
-      <w:bookmarkEnd w:id="47"/>
       <w:r>
         <w:rPr>
           <w:i w:val="false"/>
           <w:color w:val="000000"/>
           <w:lang w:val="ru-RU"/>
         </w:rPr>
-        <w:t>Операційна система Linux, Windows або MacOS.</w:t>
+        <w:t>О</w:t>
+      </w:r>
+      <w:r>
+        <w:rPr>
+          <w:i w:val="false"/>
+          <w:color w:val="000000"/>
+          <w:lang w:val="ru-RU"/>
+        </w:rPr>
+        <w:t>пераційна система Linux, Windows або MacOS.</w:t>
       </w:r>
     </w:p>
     <w:p>
@@ -5061,15 +5123,19 @@
           <w:rFonts w:ascii="Times New Roman" w:hAnsi="Times New Roman"/>
         </w:rPr>
       </w:pPr>
-      <w:bookmarkStart w:id="48" w:name="__RefHeading___Toc152650746"/>
-      <w:bookmarkStart w:id="49" w:name="result_box97"/>
-      <w:bookmarkEnd w:id="48"/>
-      <w:bookmarkEnd w:id="49"/>
-      <w:r>
-        <w:rPr>
-          <w:rFonts w:ascii="Times New Roman" w:hAnsi="Times New Roman"/>
-        </w:rPr>
-        <w:t>Вимоги до документації</w:t>
+      <w:bookmarkStart w:id="39" w:name="__RefHeading___Toc152650746"/>
+      <w:bookmarkEnd w:id="39"/>
+      <w:r>
+        <w:rPr>
+          <w:rFonts w:ascii="Times New Roman" w:hAnsi="Times New Roman"/>
+        </w:rPr>
+        <w:t>В</w:t>
+      </w:r>
+      <w:r>
+        <w:rPr>
+          <w:rFonts w:ascii="Times New Roman" w:hAnsi="Times New Roman"/>
+        </w:rPr>
+        <w:t>имоги до документації</w:t>
       </w:r>
     </w:p>
     <w:p>
@@ -5084,10 +5150,8 @@
           <w:iCs w:val="false"/>
         </w:rPr>
       </w:pPr>
-      <w:bookmarkStart w:id="50" w:name="__RefHeading___Toc152650748"/>
-      <w:bookmarkStart w:id="51" w:name="result_box100"/>
-      <w:bookmarkEnd w:id="50"/>
-      <w:bookmarkEnd w:id="51"/>
+      <w:bookmarkStart w:id="40" w:name="__RefHeading___Toc152650748"/>
+      <w:bookmarkEnd w:id="40"/>
       <w:r>
         <w:rPr>
           <w:rFonts w:ascii="Times New Roman" w:hAnsi="Times New Roman"/>
@@ -5096,7 +5160,17 @@
           <w:i w:val="false"/>
           <w:iCs w:val="false"/>
         </w:rPr>
-        <w:t>Інтерактивна довідка</w:t>
+        <w:t>І</w:t>
+      </w:r>
+      <w:r>
+        <w:rPr>
+          <w:rFonts w:ascii="Times New Roman" w:hAnsi="Times New Roman"/>
+          <w:b/>
+          <w:bCs/>
+          <w:i w:val="false"/>
+          <w:iCs w:val="false"/>
+        </w:rPr>
+        <w:t>нтерактивна довідка</w:t>
       </w:r>
     </w:p>
     <w:p>
@@ -5108,13 +5182,17 @@
           <w:rFonts w:ascii="Times New Roman" w:hAnsi="Times New Roman"/>
         </w:rPr>
       </w:pPr>
-      <w:bookmarkStart w:id="52" w:name="result_box101"/>
-      <w:bookmarkEnd w:id="52"/>
       <w:r>
         <w:rPr>
           <w:lang w:val="ru-RU"/>
         </w:rPr>
-        <w:t>Інтерактивна довідка необхідна для вирішення виниклих під час роботи питань. У довідці має бути реалізована можливість пошуку інформації за ключовими словами, а також варіант подання інформації по окремих позиціях меню програми. Довідка повинна містити максимально повну і детальну інформацію по роботі програми.</w:t>
+        <w:t>І</w:t>
+      </w:r>
+      <w:r>
+        <w:rPr>
+          <w:lang w:val="ru-RU"/>
+        </w:rPr>
+        <w:t>нтерактивна довідка необхідна для вирішення виниклих під час роботи питань. У довідці має бути реалізована можливість пошуку інформації за ключовими словами, а також варіант подання інформації по окремих позиціях меню програми. Довідка повинна містити максимально повну і детальну інформацію по роботі програми.</w:t>
       </w:r>
     </w:p>
     <w:p>
@@ -5129,10 +5207,8 @@
           <w:iCs w:val="false"/>
         </w:rPr>
       </w:pPr>
-      <w:bookmarkStart w:id="53" w:name="__RefHeading___Toc152650749"/>
-      <w:bookmarkStart w:id="54" w:name="result_box102"/>
-      <w:bookmarkEnd w:id="53"/>
-      <w:bookmarkEnd w:id="54"/>
+      <w:bookmarkStart w:id="41" w:name="__RefHeading___Toc152650749"/>
+      <w:bookmarkEnd w:id="41"/>
       <w:r>
         <w:rPr>
           <w:rFonts w:ascii="Times New Roman" w:hAnsi="Times New Roman"/>
@@ -5141,7 +5217,17 @@
           <w:i w:val="false"/>
           <w:iCs w:val="false"/>
         </w:rPr>
-        <w:t>Керівництво по установці</w:t>
+        <w:t>К</w:t>
+      </w:r>
+      <w:r>
+        <w:rPr>
+          <w:rFonts w:ascii="Times New Roman" w:hAnsi="Times New Roman"/>
+          <w:b/>
+          <w:bCs/>
+          <w:i w:val="false"/>
+          <w:iCs w:val="false"/>
+        </w:rPr>
+        <w:t>ерівництво по установці</w:t>
       </w:r>
     </w:p>
     <w:p>
@@ -5167,8 +5253,8 @@
           <w:rFonts w:ascii="Times New Roman" w:hAnsi="Times New Roman"/>
         </w:rPr>
       </w:pPr>
-      <w:bookmarkStart w:id="55" w:name="__RefHeading___Toc152650750"/>
-      <w:bookmarkEnd w:id="55"/>
+      <w:bookmarkStart w:id="42" w:name="__RefHeading___Toc152650750"/>
+      <w:bookmarkEnd w:id="42"/>
       <w:r>
         <w:rPr>
           <w:rFonts w:ascii="Times New Roman" w:hAnsi="Times New Roman"/>
@@ -5215,8 +5301,8 @@
           <w:rFonts w:ascii="Times New Roman" w:hAnsi="Times New Roman"/>
         </w:rPr>
       </w:pPr>
-      <w:bookmarkStart w:id="56" w:name="__RefHeading___Toc2287_4082274054"/>
-      <w:bookmarkEnd w:id="56"/>
+      <w:bookmarkStart w:id="43" w:name="__RefHeading___Toc2287_4082274054"/>
+      <w:bookmarkEnd w:id="43"/>
       <w:r>
         <w:rPr>
           <w:rFonts w:ascii="Times New Roman" w:hAnsi="Times New Roman"/>
@@ -5932,27 +6018,24 @@
           <w:bCs/>
         </w:rPr>
       </w:pPr>
-      <w:bookmarkStart w:id="57" w:name="__RefHeading___Toc6939_2203503439"/>
-      <w:bookmarkStart w:id="58" w:name="_Toc209608579"/>
-      <w:bookmarkEnd w:id="57"/>
+      <w:bookmarkStart w:id="44" w:name="__RefHeading___Toc6939_2203503439"/>
+      <w:bookmarkStart w:id="45" w:name="_Toc209608579"/>
+      <w:bookmarkEnd w:id="44"/>
       <w:r>
         <w:rPr>
           <w:rFonts w:ascii="Times New Roman" w:hAnsi="Times New Roman"/>
         </w:rPr>
         <w:t>Додатки</w:t>
       </w:r>
-      <w:bookmarkEnd w:id="58"/>
+      <w:bookmarkEnd w:id="45"/>
     </w:p>
     <w:p>
       <w:pPr>
         <w:pStyle w:val="Heading3"/>
         <w:rPr/>
       </w:pPr>
-      <w:bookmarkStart w:id="59" w:name="__RefHeading___Toc6941_2203503439"/>
-      <w:bookmarkStart w:id="60" w:name="_Toc209608580"/>
-      <w:bookmarkStart w:id="61" w:name="_toc556"/>
-      <w:bookmarkEnd w:id="59"/>
-      <w:bookmarkEnd w:id="61"/>
+      <w:bookmarkStart w:id="46" w:name="__RefHeading___Toc6941_2203503439"/>
+      <w:bookmarkEnd w:id="46"/>
       <w:r>
         <w:rPr>
           <w:rStyle w:val="Emphasis"/>
@@ -5962,9 +6045,21 @@
           <w:i w:val="false"/>
           <w:iCs w:val="false"/>
         </w:rPr>
-        <w:t>Глосарій</w:t>
-      </w:r>
-      <w:bookmarkEnd w:id="60"/>
+        <w:t>Г</w:t>
+      </w:r>
+      <w:bookmarkStart w:id="47" w:name="_Toc209608580"/>
+      <w:r>
+        <w:rPr>
+          <w:rStyle w:val="Emphasis"/>
+          <w:rFonts w:ascii="Times New Roman" w:hAnsi="Times New Roman"/>
+          <w:b/>
+          <w:bCs/>
+          <w:i w:val="false"/>
+          <w:iCs w:val="false"/>
+        </w:rPr>
+        <w:t>лосарій</w:t>
+      </w:r>
+      <w:bookmarkEnd w:id="47"/>
     </w:p>
     <w:p>
       <w:pPr>
@@ -6195,8 +6290,8 @@
           <w:rFonts w:ascii="Times New Roman" w:hAnsi="Times New Roman"/>
         </w:rPr>
       </w:pPr>
-      <w:bookmarkStart w:id="62" w:name="__RefHeading___Toc8003_803336505"/>
-      <w:bookmarkEnd w:id="62"/>
+      <w:bookmarkStart w:id="48" w:name="__RefHeading___Toc8003_803336505"/>
+      <w:bookmarkEnd w:id="48"/>
       <w:r>
         <w:rPr>
           <w:rFonts w:ascii="Times New Roman" w:hAnsi="Times New Roman"/>
@@ -6211,8 +6306,8 @@
           <w:lang w:val="ru-RU" w:eastAsia="en-US"/>
         </w:rPr>
       </w:pPr>
-      <w:bookmarkStart w:id="63" w:name="__RefHeading___Toc152312164"/>
-      <w:bookmarkEnd w:id="63"/>
+      <w:bookmarkStart w:id="49" w:name="__RefHeading___Toc152312164"/>
+      <w:bookmarkEnd w:id="49"/>
       <w:r>
         <w:rPr>
           <w:rFonts w:ascii="Times New Roman" w:hAnsi="Times New Roman"/>
@@ -6700,8 +6795,8 @@
           <w:rFonts w:ascii="Times New Roman" w:hAnsi="Times New Roman"/>
         </w:rPr>
       </w:pPr>
-      <w:bookmarkStart w:id="64" w:name="__RefHeading___Toc152312165"/>
-      <w:bookmarkEnd w:id="64"/>
+      <w:bookmarkStart w:id="50" w:name="__RefHeading___Toc152312165"/>
+      <w:bookmarkEnd w:id="50"/>
       <w:r>
         <w:rPr>
           <w:rFonts w:ascii="Times New Roman" w:hAnsi="Times New Roman"/>
@@ -6783,8 +6878,8 @@
       </w:tblPr>
       <w:tblGrid>
         <w:gridCol w:w="1402"/>
-        <w:gridCol w:w="1888"/>
-        <w:gridCol w:w="6070"/>
+        <w:gridCol w:w="1887"/>
+        <w:gridCol w:w="6071"/>
       </w:tblGrid>
       <w:tr>
         <w:trPr/>
@@ -6824,7 +6919,7 @@
         </w:tc>
         <w:tc>
           <w:tcPr>
-            <w:tcW w:w="1888" w:type="dxa"/>
+            <w:tcW w:w="1887" w:type="dxa"/>
             <w:tcBorders>
               <w:top w:val="single" w:sz="4" w:space="0" w:color="000000"/>
               <w:start w:val="single" w:sz="4" w:space="0" w:color="000000"/>
@@ -6857,7 +6952,7 @@
         </w:tc>
         <w:tc>
           <w:tcPr>
-            <w:tcW w:w="6070" w:type="dxa"/>
+            <w:tcW w:w="6071" w:type="dxa"/>
             <w:tcBorders>
               <w:top w:val="single" w:sz="4" w:space="0" w:color="000000"/>
               <w:start w:val="single" w:sz="4" w:space="0" w:color="000000"/>
@@ -6922,7 +7017,7 @@
         </w:tc>
         <w:tc>
           <w:tcPr>
-            <w:tcW w:w="1888" w:type="dxa"/>
+            <w:tcW w:w="1887" w:type="dxa"/>
             <w:tcBorders>
               <w:start w:val="single" w:sz="4" w:space="0" w:color="000000"/>
               <w:bottom w:val="single" w:sz="4" w:space="0" w:color="000000"/>
@@ -6941,7 +7036,7 @@
         </w:tc>
         <w:tc>
           <w:tcPr>
-            <w:tcW w:w="6070" w:type="dxa"/>
+            <w:tcW w:w="6071" w:type="dxa"/>
             <w:tcBorders>
               <w:start w:val="single" w:sz="4" w:space="0" w:color="000000"/>
               <w:bottom w:val="single" w:sz="4" w:space="0" w:color="000000"/>
@@ -6992,7 +7087,7 @@
         </w:tc>
         <w:tc>
           <w:tcPr>
-            <w:tcW w:w="1888" w:type="dxa"/>
+            <w:tcW w:w="1887" w:type="dxa"/>
             <w:tcBorders>
               <w:start w:val="single" w:sz="4" w:space="0" w:color="000000"/>
               <w:bottom w:val="single" w:sz="4" w:space="0" w:color="000000"/>
@@ -7011,7 +7106,7 @@
         </w:tc>
         <w:tc>
           <w:tcPr>
-            <w:tcW w:w="6070" w:type="dxa"/>
+            <w:tcW w:w="6071" w:type="dxa"/>
             <w:tcBorders>
               <w:start w:val="single" w:sz="4" w:space="0" w:color="000000"/>
               <w:bottom w:val="single" w:sz="4" w:space="0" w:color="000000"/>
@@ -7062,7 +7157,7 @@
         </w:tc>
         <w:tc>
           <w:tcPr>
-            <w:tcW w:w="1888" w:type="dxa"/>
+            <w:tcW w:w="1887" w:type="dxa"/>
             <w:tcBorders>
               <w:start w:val="single" w:sz="4" w:space="0" w:color="000000"/>
               <w:bottom w:val="single" w:sz="4" w:space="0" w:color="000000"/>
@@ -7081,7 +7176,7 @@
         </w:tc>
         <w:tc>
           <w:tcPr>
-            <w:tcW w:w="6070" w:type="dxa"/>
+            <w:tcW w:w="6071" w:type="dxa"/>
             <w:tcBorders>
               <w:start w:val="single" w:sz="4" w:space="0" w:color="000000"/>
               <w:bottom w:val="single" w:sz="4" w:space="0" w:color="000000"/>
@@ -7132,7 +7227,7 @@
         </w:tc>
         <w:tc>
           <w:tcPr>
-            <w:tcW w:w="1888" w:type="dxa"/>
+            <w:tcW w:w="1887" w:type="dxa"/>
             <w:tcBorders>
               <w:start w:val="single" w:sz="4" w:space="0" w:color="000000"/>
               <w:bottom w:val="single" w:sz="4" w:space="0" w:color="000000"/>
@@ -7151,7 +7246,7 @@
         </w:tc>
         <w:tc>
           <w:tcPr>
-            <w:tcW w:w="6070" w:type="dxa"/>
+            <w:tcW w:w="6071" w:type="dxa"/>
             <w:tcBorders>
               <w:start w:val="single" w:sz="4" w:space="0" w:color="000000"/>
               <w:bottom w:val="single" w:sz="4" w:space="0" w:color="000000"/>
@@ -7202,7 +7297,7 @@
         </w:tc>
         <w:tc>
           <w:tcPr>
-            <w:tcW w:w="1888" w:type="dxa"/>
+            <w:tcW w:w="1887" w:type="dxa"/>
             <w:tcBorders>
               <w:start w:val="single" w:sz="4" w:space="0" w:color="000000"/>
               <w:bottom w:val="single" w:sz="4" w:space="0" w:color="000000"/>
@@ -7221,7 +7316,7 @@
         </w:tc>
         <w:tc>
           <w:tcPr>
-            <w:tcW w:w="6070" w:type="dxa"/>
+            <w:tcW w:w="6071" w:type="dxa"/>
             <w:tcBorders>
               <w:start w:val="single" w:sz="4" w:space="0" w:color="000000"/>
               <w:bottom w:val="single" w:sz="4" w:space="0" w:color="000000"/>
@@ -7272,7 +7367,7 @@
         </w:tc>
         <w:tc>
           <w:tcPr>
-            <w:tcW w:w="1888" w:type="dxa"/>
+            <w:tcW w:w="1887" w:type="dxa"/>
             <w:tcBorders>
               <w:start w:val="single" w:sz="4" w:space="0" w:color="000000"/>
               <w:bottom w:val="single" w:sz="4" w:space="0" w:color="000000"/>
@@ -7291,7 +7386,7 @@
         </w:tc>
         <w:tc>
           <w:tcPr>
-            <w:tcW w:w="6070" w:type="dxa"/>
+            <w:tcW w:w="6071" w:type="dxa"/>
             <w:tcBorders>
               <w:start w:val="single" w:sz="4" w:space="0" w:color="000000"/>
               <w:bottom w:val="single" w:sz="4" w:space="0" w:color="000000"/>
@@ -7342,7 +7437,7 @@
         </w:tc>
         <w:tc>
           <w:tcPr>
-            <w:tcW w:w="1888" w:type="dxa"/>
+            <w:tcW w:w="1887" w:type="dxa"/>
             <w:tcBorders>
               <w:start w:val="single" w:sz="4" w:space="0" w:color="000000"/>
               <w:bottom w:val="single" w:sz="4" w:space="0" w:color="000000"/>
@@ -7361,7 +7456,7 @@
         </w:tc>
         <w:tc>
           <w:tcPr>
-            <w:tcW w:w="6070" w:type="dxa"/>
+            <w:tcW w:w="6071" w:type="dxa"/>
             <w:tcBorders>
               <w:start w:val="single" w:sz="4" w:space="0" w:color="000000"/>
               <w:bottom w:val="single" w:sz="4" w:space="0" w:color="000000"/>
@@ -7412,7 +7507,7 @@
         </w:tc>
         <w:tc>
           <w:tcPr>
-            <w:tcW w:w="1888" w:type="dxa"/>
+            <w:tcW w:w="1887" w:type="dxa"/>
             <w:tcBorders>
               <w:start w:val="single" w:sz="4" w:space="0" w:color="000000"/>
               <w:bottom w:val="single" w:sz="4" w:space="0" w:color="000000"/>
@@ -7431,7 +7526,7 @@
         </w:tc>
         <w:tc>
           <w:tcPr>
-            <w:tcW w:w="6070" w:type="dxa"/>
+            <w:tcW w:w="6071" w:type="dxa"/>
             <w:tcBorders>
               <w:start w:val="single" w:sz="4" w:space="0" w:color="000000"/>
               <w:bottom w:val="single" w:sz="4" w:space="0" w:color="000000"/>
@@ -7482,7 +7577,7 @@
         </w:tc>
         <w:tc>
           <w:tcPr>
-            <w:tcW w:w="1888" w:type="dxa"/>
+            <w:tcW w:w="1887" w:type="dxa"/>
             <w:tcBorders>
               <w:start w:val="single" w:sz="4" w:space="0" w:color="000000"/>
               <w:bottom w:val="single" w:sz="4" w:space="0" w:color="000000"/>
@@ -7501,7 +7596,7 @@
         </w:tc>
         <w:tc>
           <w:tcPr>
-            <w:tcW w:w="6070" w:type="dxa"/>
+            <w:tcW w:w="6071" w:type="dxa"/>
             <w:tcBorders>
               <w:start w:val="single" w:sz="4" w:space="0" w:color="000000"/>
               <w:bottom w:val="single" w:sz="4" w:space="0" w:color="000000"/>
@@ -7552,7 +7647,7 @@
         </w:tc>
         <w:tc>
           <w:tcPr>
-            <w:tcW w:w="1888" w:type="dxa"/>
+            <w:tcW w:w="1887" w:type="dxa"/>
             <w:tcBorders>
               <w:start w:val="single" w:sz="4" w:space="0" w:color="000000"/>
               <w:bottom w:val="single" w:sz="4" w:space="0" w:color="000000"/>
@@ -7571,7 +7666,7 @@
         </w:tc>
         <w:tc>
           <w:tcPr>
-            <w:tcW w:w="6070" w:type="dxa"/>
+            <w:tcW w:w="6071" w:type="dxa"/>
             <w:tcBorders>
               <w:start w:val="single" w:sz="4" w:space="0" w:color="000000"/>
               <w:bottom w:val="single" w:sz="4" w:space="0" w:color="000000"/>
@@ -7598,8 +7693,8 @@
           <w:rFonts w:ascii="Times New Roman" w:hAnsi="Times New Roman"/>
         </w:rPr>
       </w:pPr>
-      <w:bookmarkStart w:id="65" w:name="__RefHeading___Toc3615_803336505"/>
-      <w:bookmarkEnd w:id="65"/>
+      <w:bookmarkStart w:id="51" w:name="__RefHeading___Toc3615_803336505"/>
+      <w:bookmarkEnd w:id="51"/>
       <w:r>
         <w:rPr>
           <w:rFonts w:ascii="Times New Roman" w:hAnsi="Times New Roman"/>
@@ -9763,6 +9858,37 @@
       <w:u w:val="single"/>
     </w:rPr>
   </w:style>
+  <w:style w:type="character" w:styleId="FootnoteCharactersuser">
+    <w:name w:val="Footnote Characters (user)"/>
+    <w:qFormat/>
+    <w:rPr>
+      <w:vertAlign w:val="superscript"/>
+    </w:rPr>
+  </w:style>
+  <w:style w:type="character" w:styleId="Style7">
+    <w:name w:val="Символ концевой сноски"/>
+    <w:qFormat/>
+    <w:rPr>
+      <w:vertAlign w:val="superscript"/>
+    </w:rPr>
+  </w:style>
+  <w:style w:type="character" w:styleId="Style8">
+    <w:name w:val="Символы концевой сноски"/>
+    <w:qFormat/>
+    <w:rPr/>
+  </w:style>
+  <w:style w:type="character" w:styleId="EndnoteCharactersuser">
+    <w:name w:val="Endnote Characters (user)"/>
+    <w:qFormat/>
+    <w:rPr>
+      <w:vertAlign w:val="superscript"/>
+    </w:rPr>
+  </w:style>
+  <w:style w:type="character" w:styleId="IndexLink">
+    <w:name w:val="Index Link"/>
+    <w:qFormat/>
+    <w:rPr/>
+  </w:style>
   <w:style w:type="character" w:styleId="FootnoteCharacters">
     <w:name w:val="Footnote Characters"/>
     <w:qFormat/>
@@ -9770,45 +9896,14 @@
       <w:vertAlign w:val="superscript"/>
     </w:rPr>
   </w:style>
-  <w:style w:type="character" w:styleId="Style7">
-    <w:name w:val="Символ концевой сноски"/>
-    <w:qFormat/>
-    <w:rPr>
-      <w:vertAlign w:val="superscript"/>
-    </w:rPr>
-  </w:style>
-  <w:style w:type="character" w:styleId="Style8">
-    <w:name w:val="Символы концевой сноски"/>
-    <w:qFormat/>
-    <w:rPr/>
-  </w:style>
-  <w:style w:type="character" w:styleId="EndnoteCharacters">
-    <w:name w:val="Endnote Characters"/>
-    <w:qFormat/>
-    <w:rPr>
-      <w:vertAlign w:val="superscript"/>
-    </w:rPr>
-  </w:style>
-  <w:style w:type="character" w:styleId="IndexLink">
-    <w:name w:val="Index Link"/>
-    <w:qFormat/>
-    <w:rPr/>
-  </w:style>
-  <w:style w:type="character" w:styleId="FootnoteCharactersuser">
-    <w:name w:val="Footnote Characters (user)"/>
-    <w:qFormat/>
-    <w:rPr>
-      <w:vertAlign w:val="superscript"/>
-    </w:rPr>
-  </w:style>
   <w:style w:type="character" w:styleId="FootnoteReference">
     <w:name w:val="footnote reference"/>
     <w:rPr>
       <w:vertAlign w:val="superscript"/>
     </w:rPr>
   </w:style>
-  <w:style w:type="character" w:styleId="EndnoteCharactersuser">
-    <w:name w:val="Endnote Characters (user)"/>
+  <w:style w:type="character" w:styleId="EndnoteCharacters">
+    <w:name w:val="Endnote Characters"/>
     <w:qFormat/>
     <w:rPr>
       <w:vertAlign w:val="superscript"/>
@@ -9828,8 +9923,8 @@
       <w:bCs/>
     </w:rPr>
   </w:style>
-  <w:style w:type="character" w:styleId="Bulletsuser">
-    <w:name w:val="Bullets (user)"/>
+  <w:style w:type="character" w:styleId="Bullets">
+    <w:name w:val="Bullets"/>
     <w:qFormat/>
     <w:rPr>
       <w:rFonts w:ascii="OpenSymbol" w:hAnsi="OpenSymbol" w:eastAsia="OpenSymbol" w:cs="OpenSymbol"/>
@@ -9850,8 +9945,8 @@
       <w:iCs/>
     </w:rPr>
   </w:style>
-  <w:style w:type="character" w:styleId="Bullets">
-    <w:name w:val="Bullets"/>
+  <w:style w:type="character" w:styleId="Bulletsuser">
+    <w:name w:val="Bullets (user)"/>
     <w:qFormat/>
     <w:rPr>
       <w:rFonts w:ascii="OpenSymbol" w:hAnsi="OpenSymbol" w:eastAsia="OpenSymbol" w:cs="OpenSymbol"/>
@@ -10453,8 +10548,8 @@
       <w:szCs w:val="12"/>
     </w:rPr>
   </w:style>
-  <w:style w:type="paragraph" w:styleId="FrameContents">
-    <w:name w:val="Frame Contents"/>
+  <w:style w:type="paragraph" w:styleId="FrameContentsuser">
+    <w:name w:val="Frame Contents (user)"/>
     <w:basedOn w:val="Normal"/>
     <w:qFormat/>
     <w:pPr/>

</xml_diff>